<commit_message>
Changes to cover letter
</commit_message>
<xml_diff>
--- a/Kyle Pyeatt Cover Letter.docx
+++ b/Kyle Pyeatt Cover Letter.docx
@@ -92,18 +92,6 @@
       <w:pPr>
         <w:pStyle w:val="NormalWeb"/>
         <w:shd w:val="clear" w:color="auto" w:fill="FFFFFF"/>
-        <w:rPr>
-          <w:rFonts w:ascii="Arial" w:hAnsi="Arial"/>
-          <w:color w:val="333333"/>
-          <w:sz w:val="21"/>
-          <w:szCs w:val="21"/>
-        </w:rPr>
-      </w:pPr>
-    </w:p>
-    <w:p>
-      <w:pPr>
-        <w:pStyle w:val="NormalWeb"/>
-        <w:shd w:val="clear" w:color="auto" w:fill="FFFFFF"/>
         <w:spacing w:before="120" w:beforeAutospacing="0" w:after="120" w:afterAutospacing="0"/>
         <w:rPr>
           <w:rFonts w:asciiTheme="minorHAnsi" w:hAnsiTheme="minorHAnsi"/>
@@ -558,151 +546,45 @@
           <w:sz w:val="22"/>
           <w:szCs w:val="22"/>
         </w:rPr>
-        <w:t xml:space="preserve">I have worked in </w:t>
-      </w:r>
-      <w:r>
-        <w:rPr>
-          <w:rFonts w:asciiTheme="minorHAnsi" w:hAnsiTheme="minorHAnsi"/>
-          <w:color w:val="333333"/>
-          <w:sz w:val="22"/>
-          <w:szCs w:val="22"/>
-        </w:rPr>
-        <w:t xml:space="preserve">many </w:t>
-      </w:r>
-      <w:r>
-        <w:rPr>
-          <w:rFonts w:asciiTheme="minorHAnsi" w:hAnsiTheme="minorHAnsi"/>
-          <w:color w:val="333333"/>
-          <w:sz w:val="22"/>
-          <w:szCs w:val="22"/>
-        </w:rPr>
-        <w:t>team environment</w:t>
-      </w:r>
-      <w:r>
-        <w:rPr>
-          <w:rFonts w:asciiTheme="minorHAnsi" w:hAnsiTheme="minorHAnsi"/>
-          <w:color w:val="333333"/>
-          <w:sz w:val="22"/>
-          <w:szCs w:val="22"/>
-        </w:rPr>
-        <w:t>s</w:t>
-      </w:r>
-      <w:r>
-        <w:rPr>
-          <w:rFonts w:asciiTheme="minorHAnsi" w:hAnsiTheme="minorHAnsi"/>
-          <w:color w:val="333333"/>
-          <w:sz w:val="22"/>
-          <w:szCs w:val="22"/>
-        </w:rPr>
-        <w:t xml:space="preserve"> </w:t>
-      </w:r>
-      <w:r>
-        <w:rPr>
-          <w:rFonts w:asciiTheme="minorHAnsi" w:hAnsiTheme="minorHAnsi"/>
-          <w:color w:val="333333"/>
-          <w:sz w:val="22"/>
-          <w:szCs w:val="22"/>
-        </w:rPr>
-        <w:t>throughout my</w:t>
-      </w:r>
-      <w:r>
-        <w:rPr>
-          <w:rFonts w:asciiTheme="minorHAnsi" w:hAnsiTheme="minorHAnsi"/>
-          <w:color w:val="333333"/>
-          <w:sz w:val="22"/>
-          <w:szCs w:val="22"/>
-        </w:rPr>
-        <w:t xml:space="preserve"> college </w:t>
-      </w:r>
-      <w:r>
-        <w:rPr>
-          <w:rFonts w:asciiTheme="minorHAnsi" w:hAnsiTheme="minorHAnsi"/>
-          <w:color w:val="333333"/>
-          <w:sz w:val="22"/>
-          <w:szCs w:val="22"/>
-        </w:rPr>
-        <w:t xml:space="preserve">career </w:t>
-      </w:r>
-      <w:r>
-        <w:rPr>
-          <w:rFonts w:asciiTheme="minorHAnsi" w:hAnsiTheme="minorHAnsi"/>
-          <w:color w:val="333333"/>
-          <w:sz w:val="22"/>
-          <w:szCs w:val="22"/>
-        </w:rPr>
-        <w:t xml:space="preserve">and found </w:t>
-      </w:r>
-      <w:r>
-        <w:rPr>
-          <w:rFonts w:asciiTheme="minorHAnsi" w:hAnsiTheme="minorHAnsi"/>
-          <w:color w:val="333333"/>
-          <w:sz w:val="22"/>
-          <w:szCs w:val="22"/>
-        </w:rPr>
-        <w:t xml:space="preserve">that </w:t>
-      </w:r>
-      <w:r>
-        <w:rPr>
-          <w:rFonts w:asciiTheme="minorHAnsi" w:hAnsiTheme="minorHAnsi"/>
-          <w:color w:val="333333"/>
-          <w:sz w:val="22"/>
-          <w:szCs w:val="22"/>
-        </w:rPr>
-        <w:t>I enjoyed the ability to collaborate with others on projects.</w:t>
-      </w:r>
-      <w:r>
-        <w:rPr>
-          <w:rFonts w:asciiTheme="minorHAnsi" w:hAnsiTheme="minorHAnsi"/>
-          <w:color w:val="333333"/>
-          <w:sz w:val="22"/>
-          <w:szCs w:val="22"/>
-        </w:rPr>
-        <w:t xml:space="preserve"> I believe that the skill and knowledge that each group member brings to the table are essential. Additionally,</w:t>
-      </w:r>
-      <w:r>
-        <w:rPr>
-          <w:rFonts w:asciiTheme="minorHAnsi" w:hAnsiTheme="minorHAnsi"/>
-          <w:color w:val="333333"/>
-          <w:sz w:val="22"/>
-          <w:szCs w:val="22"/>
-        </w:rPr>
-        <w:t xml:space="preserve"> I have </w:t>
-      </w:r>
-      <w:r>
-        <w:rPr>
-          <w:rFonts w:asciiTheme="minorHAnsi" w:hAnsiTheme="minorHAnsi"/>
-          <w:color w:val="333333"/>
-          <w:sz w:val="22"/>
-          <w:szCs w:val="22"/>
-        </w:rPr>
-        <w:t>acquired</w:t>
-      </w:r>
-      <w:r>
-        <w:rPr>
-          <w:rFonts w:asciiTheme="minorHAnsi" w:hAnsiTheme="minorHAnsi"/>
-          <w:color w:val="333333"/>
-          <w:sz w:val="22"/>
-          <w:szCs w:val="22"/>
-        </w:rPr>
-        <w:t xml:space="preserve"> time management skills and a good work ethic that I can use to meet any project deadline</w:t>
-      </w:r>
-      <w:r>
-        <w:rPr>
-          <w:rFonts w:asciiTheme="minorHAnsi" w:hAnsiTheme="minorHAnsi"/>
-          <w:color w:val="333333"/>
-          <w:sz w:val="22"/>
-          <w:szCs w:val="22"/>
-        </w:rPr>
-        <w:t xml:space="preserve"> whether I am working alone or with a team</w:t>
-      </w:r>
-      <w:r>
-        <w:rPr>
-          <w:rFonts w:asciiTheme="minorHAnsi" w:hAnsiTheme="minorHAnsi"/>
-          <w:color w:val="333333"/>
-          <w:sz w:val="22"/>
-          <w:szCs w:val="22"/>
-        </w:rPr>
-        <w:t xml:space="preserve">.  </w:t>
+        <w:t xml:space="preserve">I am looking for a position </w:t>
+      </w:r>
+      <w:r>
+        <w:rPr>
+          <w:rFonts w:asciiTheme="minorHAnsi" w:hAnsiTheme="minorHAnsi"/>
+          <w:color w:val="333333"/>
+          <w:sz w:val="22"/>
+          <w:szCs w:val="22"/>
+        </w:rPr>
+        <w:t>to</w:t>
+      </w:r>
+      <w:r>
+        <w:rPr>
+          <w:rFonts w:asciiTheme="minorHAnsi" w:hAnsiTheme="minorHAnsi"/>
+          <w:color w:val="333333"/>
+          <w:sz w:val="22"/>
+          <w:szCs w:val="22"/>
+        </w:rPr>
+        <w:t xml:space="preserve"> build and solidify my knowledge and skills in the data analytics field. I believe that working for </w:t>
+      </w:r>
+      <w:r>
+        <w:rPr>
+          <w:rFonts w:asciiTheme="minorHAnsi" w:hAnsiTheme="minorHAnsi"/>
+          <w:b/>
+          <w:bCs/>
+          <w:color w:val="333333"/>
+          <w:sz w:val="22"/>
+          <w:szCs w:val="22"/>
+        </w:rPr>
+        <w:t>Your Company</w:t>
+      </w:r>
+      <w:r>
+        <w:rPr>
+          <w:rFonts w:asciiTheme="minorHAnsi" w:hAnsiTheme="minorHAnsi"/>
+          <w:color w:val="333333"/>
+          <w:sz w:val="22"/>
+          <w:szCs w:val="22"/>
+        </w:rPr>
+        <w:t xml:space="preserve"> will give me this experience as well as other invaluable knowledge. I have worked in many team environments throughout my college career and found that the skill and knowledge that each group member brings to the table are essential. I wish to build on this foundation through this position. Additionally, I have acquired time management skills and a good work ethic that I can use to meet any project deadline whether I am working alone or with a team.  </w:t>
       </w:r>
     </w:p>
     <w:p>
@@ -864,48 +746,37 @@
         <w:pStyle w:val="NormalWeb"/>
         <w:shd w:val="clear" w:color="auto" w:fill="FFFFFF"/>
         <w:rPr>
-          <w:rFonts w:asciiTheme="minorHAnsi" w:hAnsiTheme="minorHAnsi"/>
-          <w:color w:val="333333"/>
-          <w:sz w:val="22"/>
-          <w:szCs w:val="22"/>
-        </w:rPr>
-      </w:pPr>
-      <w:r>
-        <w:rPr>
-          <w:rFonts w:asciiTheme="minorHAnsi" w:hAnsiTheme="minorHAnsi"/>
-          <w:color w:val="333333"/>
-          <w:sz w:val="22"/>
-          <w:szCs w:val="22"/>
-        </w:rPr>
-        <w:t>Kyle Py</w:t>
-      </w:r>
-      <w:r>
-        <w:rPr>
-          <w:rFonts w:asciiTheme="minorHAnsi" w:hAnsiTheme="minorHAnsi"/>
-          <w:color w:val="333333"/>
-          <w:sz w:val="22"/>
-          <w:szCs w:val="22"/>
-        </w:rPr>
-        <w:t>e</w:t>
-      </w:r>
-      <w:r>
-        <w:rPr>
-          <w:rFonts w:asciiTheme="minorHAnsi" w:hAnsiTheme="minorHAnsi"/>
-          <w:color w:val="333333"/>
-          <w:sz w:val="22"/>
-          <w:szCs w:val="22"/>
-        </w:rPr>
-        <w:t xml:space="preserve">att </w:t>
-      </w:r>
-    </w:p>
-    <w:p>
-      <w:pPr>
-        <w:spacing w:line="240" w:lineRule="auto"/>
-        <w:rPr>
           <w:b/>
           <w:u w:val="single"/>
         </w:rPr>
       </w:pPr>
+      <w:r>
+        <w:rPr>
+          <w:rFonts w:asciiTheme="minorHAnsi" w:hAnsiTheme="minorHAnsi"/>
+          <w:color w:val="333333"/>
+          <w:sz w:val="22"/>
+          <w:szCs w:val="22"/>
+        </w:rPr>
+        <w:t>Kyle Py</w:t>
+      </w:r>
+      <w:r>
+        <w:rPr>
+          <w:rFonts w:asciiTheme="minorHAnsi" w:hAnsiTheme="minorHAnsi"/>
+          <w:color w:val="333333"/>
+          <w:sz w:val="22"/>
+          <w:szCs w:val="22"/>
+        </w:rPr>
+        <w:t>e</w:t>
+      </w:r>
+      <w:r>
+        <w:rPr>
+          <w:rFonts w:asciiTheme="minorHAnsi" w:hAnsiTheme="minorHAnsi"/>
+          <w:color w:val="333333"/>
+          <w:sz w:val="22"/>
+          <w:szCs w:val="22"/>
+        </w:rPr>
+        <w:t xml:space="preserve">att </w:t>
+      </w:r>
     </w:p>
     <w:p>
       <w:pPr>
@@ -3107,6 +2978,7 @@
     <w:lsdException w:name="HTML Sample" w:semiHidden="1" w:unhideWhenUsed="1"/>
     <w:lsdException w:name="HTML Typewriter" w:semiHidden="1" w:unhideWhenUsed="1"/>
     <w:lsdException w:name="HTML Variable" w:semiHidden="1" w:unhideWhenUsed="1"/>
+    <w:lsdException w:name="Normal Table" w:semiHidden="1" w:unhideWhenUsed="1"/>
     <w:lsdException w:name="annotation subject" w:semiHidden="1" w:unhideWhenUsed="1"/>
     <w:lsdException w:name="No List" w:semiHidden="1" w:unhideWhenUsed="1"/>
     <w:lsdException w:name="Outline List 1" w:semiHidden="1" w:unhideWhenUsed="1"/>
@@ -3149,8 +3021,11 @@
     <w:lsdException w:name="Table Contemporary" w:semiHidden="1" w:unhideWhenUsed="1"/>
     <w:lsdException w:name="Table Elegant" w:semiHidden="1" w:unhideWhenUsed="1"/>
     <w:lsdException w:name="Table Professional" w:semiHidden="1" w:unhideWhenUsed="1"/>
+    <w:lsdException w:name="Table Subtle 1" w:semiHidden="1" w:unhideWhenUsed="1"/>
     <w:lsdException w:name="Table Subtle 2" w:semiHidden="1" w:unhideWhenUsed="1"/>
     <w:lsdException w:name="Table Web 1" w:semiHidden="1" w:unhideWhenUsed="1"/>
+    <w:lsdException w:name="Table Web 2" w:semiHidden="1" w:unhideWhenUsed="1"/>
+    <w:lsdException w:name="Table Web 3" w:semiHidden="1" w:unhideWhenUsed="1"/>
     <w:lsdException w:name="Balloon Text" w:semiHidden="1" w:unhideWhenUsed="1"/>
     <w:lsdException w:name="Table Grid" w:uiPriority="39"/>
     <w:lsdException w:name="Table Theme" w:semiHidden="1" w:unhideWhenUsed="1"/>

</xml_diff>